<commit_message>
Revised YOLO v1 & v2
</commit_message>
<xml_diff>
--- a/research-papers/object-detection/3. Faster R-CNN/Summary.docx
+++ b/research-papers/object-detection/3. Faster R-CNN/Summary.docx
@@ -2337,22 +2337,6 @@
           <w:tab w:val="left" w:pos="5651"/>
         </w:tabs>
       </w:pPr>
-    </w:p>
-    <w:p>
-      <w:pPr>
-        <w:tabs>
-          <w:tab w:val="left" w:pos="5651"/>
-        </w:tabs>
-      </w:pPr>
-      <w:r>
-        <w:rPr>
-          <w:highlight w:val="yellow"/>
-        </w:rPr>
-        <w:t>TODO</w:t>
-      </w:r>
-      <w:r>
-        <w:t xml:space="preserve">: </w:t>
-      </w:r>
       <w:r>
         <w:t xml:space="preserve">Refer </w:t>
       </w:r>
@@ -2365,7 +2349,19 @@
         </w:r>
       </w:hyperlink>
       <w:r>
-        <w:t xml:space="preserve"> for more detailed explanation.</w:t>
+        <w:t xml:space="preserve"> for more detailed</w:t>
+      </w:r>
+      <w:r>
+        <w:t>, low-level</w:t>
+      </w:r>
+      <w:r>
+        <w:t xml:space="preserve"> explanation.</w:t>
+      </w:r>
+      <w:r>
+        <w:t xml:space="preserve"> </w:t>
+      </w:r>
+      <w:r>
+        <w:t>Also go through comments.</w:t>
       </w:r>
     </w:p>
     <w:p>
@@ -2373,11 +2369,47 @@
         <w:tabs>
           <w:tab w:val="left" w:pos="5651"/>
         </w:tabs>
+        <w:rPr>
+          <w:b/>
+        </w:rPr>
+      </w:pPr>
+      <w:r>
+        <w:rPr>
+          <w:highlight w:val="yellow"/>
+        </w:rPr>
+        <w:t>TODO</w:t>
+      </w:r>
+      <w:r>
+        <w:t xml:space="preserve"> </w:t>
+      </w:r>
+      <w:r>
+        <w:t xml:space="preserve">– </w:t>
+      </w:r>
+      <w:hyperlink r:id="rId12" w:history="1">
+        <w:r>
+          <w:rPr>
+            <w:rStyle w:val="Hyperlink"/>
+          </w:rPr>
+          <w:t>https://www.telesens.co/2018/03/11/object-detection-and-classification-using-r-cnns/</w:t>
+        </w:r>
+      </w:hyperlink>
+      <w:r>
+        <w:rPr>
+          <w:b/>
+        </w:rPr>
+        <w:t xml:space="preserve"> </w:t>
+      </w:r>
+    </w:p>
+    <w:p>
+      <w:pPr>
+        <w:tabs>
+          <w:tab w:val="left" w:pos="5651"/>
+        </w:tabs>
       </w:pPr>
       <w:r>
         <w:t xml:space="preserve">Refer </w:t>
       </w:r>
-      <w:hyperlink r:id="rId12" w:history="1">
+      <w:hyperlink r:id="rId13" w:history="1">
         <w:r>
           <w:rPr>
             <w:rStyle w:val="Hyperlink"/>
@@ -3268,7 +3300,7 @@
 </file>
 
 <file path=customXml/itemProps1.xml><?xml version="1.0" encoding="utf-8"?>
-<ds:datastoreItem xmlns:ds="http://schemas.openxmlformats.org/officeDocument/2006/customXml" ds:itemID="{157090E8-04FC-4591-8BA5-04757991FED6}">
+<ds:datastoreItem xmlns:ds="http://schemas.openxmlformats.org/officeDocument/2006/customXml" ds:itemID="{D6305DF5-F8DE-4199-8786-A3417F4321D8}">
   <ds:schemaRefs>
     <ds:schemaRef ds:uri="http://schemas.openxmlformats.org/officeDocument/2006/bibliography"/>
   </ds:schemaRefs>

</xml_diff>

<commit_message>
Minor change in Faster RCNN summary
</commit_message>
<xml_diff>
--- a/research-papers/object-detection/3. Faster R-CNN/Summary.docx
+++ b/research-papers/object-detection/3. Faster R-CNN/Summary.docx
@@ -24,8 +24,45 @@
       <w:pPr>
         <w:ind w:left="1440" w:firstLine="720"/>
       </w:pPr>
-      <w:r>
-        <w:t>Shaoqing Ren, Kaiming He, Ross Girshick, and Jian Sun</w:t>
+      <w:proofErr w:type="spellStart"/>
+      <w:r>
+        <w:t>Shaoqing</w:t>
+      </w:r>
+      <w:proofErr w:type="spellEnd"/>
+      <w:r>
+        <w:t xml:space="preserve"> </w:t>
+      </w:r>
+      <w:proofErr w:type="spellStart"/>
+      <w:r>
+        <w:t>Ren</w:t>
+      </w:r>
+      <w:proofErr w:type="spellEnd"/>
+      <w:r>
+        <w:t xml:space="preserve">, </w:t>
+      </w:r>
+      <w:proofErr w:type="spellStart"/>
+      <w:r>
+        <w:t>Kaiming</w:t>
+      </w:r>
+      <w:proofErr w:type="spellEnd"/>
+      <w:r>
+        <w:t xml:space="preserve"> He, Ross </w:t>
+      </w:r>
+      <w:proofErr w:type="spellStart"/>
+      <w:r>
+        <w:t>Girshick</w:t>
+      </w:r>
+      <w:proofErr w:type="spellEnd"/>
+      <w:r>
+        <w:t xml:space="preserve">, and </w:t>
+      </w:r>
+      <w:proofErr w:type="spellStart"/>
+      <w:r>
+        <w:t>Jian</w:t>
+      </w:r>
+      <w:proofErr w:type="spellEnd"/>
+      <w:r>
+        <w:t xml:space="preserve"> Sun</w:t>
       </w:r>
     </w:p>
     <w:p/>
@@ -136,7 +173,35 @@
         <w:rPr>
           <w:i/>
         </w:rPr>
-        <w:t>linear regressor that outputs bounding boxes for all the k-classes per RoI.</w:t>
+        <w:t xml:space="preserve">linear </w:t>
+      </w:r>
+      <w:proofErr w:type="spellStart"/>
+      <w:r>
+        <w:rPr>
+          <w:i/>
+        </w:rPr>
+        <w:t>regressor</w:t>
+      </w:r>
+      <w:proofErr w:type="spellEnd"/>
+      <w:r>
+        <w:rPr>
+          <w:i/>
+        </w:rPr>
+        <w:t xml:space="preserve"> that outputs bounding boxes for all the k-classes per </w:t>
+      </w:r>
+      <w:proofErr w:type="spellStart"/>
+      <w:r>
+        <w:rPr>
+          <w:i/>
+        </w:rPr>
+        <w:t>RoI</w:t>
+      </w:r>
+      <w:proofErr w:type="spellEnd"/>
+      <w:r>
+        <w:rPr>
+          <w:i/>
+        </w:rPr>
+        <w:t>.</w:t>
       </w:r>
     </w:p>
     <w:p>
@@ -163,22 +228,50 @@
         <w:rPr>
           <w:i/>
         </w:rPr>
-        <w:t>R-CNN had three training stages: one for CNN, one for SVMs, and one for bounding-box regressor.</w:t>
-      </w:r>
-    </w:p>
-    <w:p>
-      <w:pPr>
-        <w:pStyle w:val="ListParagraph"/>
-        <w:ind w:left="360"/>
-        <w:rPr>
-          <w:i/>
-        </w:rPr>
-      </w:pPr>
-      <w:r>
-        <w:rPr>
-          <w:i/>
-        </w:rPr>
-        <w:t>This was time and memory consuming. Moreover, each RoI was processed</w:t>
+        <w:t xml:space="preserve">R-CNN had three training stages: one for CNN, one for SVMs, and one for bounding-box </w:t>
+      </w:r>
+      <w:proofErr w:type="spellStart"/>
+      <w:r>
+        <w:rPr>
+          <w:i/>
+        </w:rPr>
+        <w:t>regressor</w:t>
+      </w:r>
+      <w:proofErr w:type="spellEnd"/>
+      <w:r>
+        <w:rPr>
+          <w:i/>
+        </w:rPr>
+        <w:t>.</w:t>
+      </w:r>
+    </w:p>
+    <w:p>
+      <w:pPr>
+        <w:pStyle w:val="ListParagraph"/>
+        <w:ind w:left="360"/>
+        <w:rPr>
+          <w:i/>
+        </w:rPr>
+      </w:pPr>
+      <w:r>
+        <w:rPr>
+          <w:i/>
+        </w:rPr>
+        <w:t xml:space="preserve">This was time and memory consuming. Moreover, each </w:t>
+      </w:r>
+      <w:proofErr w:type="spellStart"/>
+      <w:r>
+        <w:rPr>
+          <w:i/>
+        </w:rPr>
+        <w:t>RoI</w:t>
+      </w:r>
+      <w:proofErr w:type="spellEnd"/>
+      <w:r>
+        <w:rPr>
+          <w:i/>
+        </w:rPr>
+        <w:t xml:space="preserve"> was processed</w:t>
       </w:r>
       <w:r>
         <w:rPr>
@@ -190,7 +283,35 @@
         <w:rPr>
           <w:i/>
         </w:rPr>
-        <w:t xml:space="preserve"> one at a time, which was very time consuming because each image had around 2000 RoIs.</w:t>
+        <w:t xml:space="preserve"> one at a time, </w:t>
+      </w:r>
+      <w:proofErr w:type="gramStart"/>
+      <w:r>
+        <w:rPr>
+          <w:i/>
+        </w:rPr>
+        <w:t>which</w:t>
+      </w:r>
+      <w:proofErr w:type="gramEnd"/>
+      <w:r>
+        <w:rPr>
+          <w:i/>
+        </w:rPr>
+        <w:t xml:space="preserve"> was very time consuming because each image had around 2000 </w:t>
+      </w:r>
+      <w:proofErr w:type="spellStart"/>
+      <w:r>
+        <w:rPr>
+          <w:i/>
+        </w:rPr>
+        <w:t>RoIs</w:t>
+      </w:r>
+      <w:proofErr w:type="spellEnd"/>
+      <w:r>
+        <w:rPr>
+          <w:i/>
+        </w:rPr>
+        <w:t>.</w:t>
       </w:r>
     </w:p>
     <w:p>
@@ -237,8 +358,16 @@
         <w:rPr>
           <w:i/>
         </w:rPr>
-        <w:t xml:space="preserve"> takes as input a whole image and RoI</w:t>
-      </w:r>
+        <w:t xml:space="preserve"> takes as input a whole image and </w:t>
+      </w:r>
+      <w:proofErr w:type="spellStart"/>
+      <w:r>
+        <w:rPr>
+          <w:i/>
+        </w:rPr>
+        <w:t>RoI</w:t>
+      </w:r>
+      <w:proofErr w:type="spellEnd"/>
       <w:r>
         <w:rPr>
           <w:i/>
@@ -263,7 +392,21 @@
         <w:rPr>
           <w:i/>
         </w:rPr>
-        <w:t xml:space="preserve"> in one go, rather than processing each RoI separately. </w:t>
+        <w:t xml:space="preserve"> in one go, rather than processing each </w:t>
+      </w:r>
+      <w:proofErr w:type="spellStart"/>
+      <w:r>
+        <w:rPr>
+          <w:i/>
+        </w:rPr>
+        <w:t>RoI</w:t>
+      </w:r>
+      <w:proofErr w:type="spellEnd"/>
+      <w:r>
+        <w:rPr>
+          <w:i/>
+        </w:rPr>
+        <w:t xml:space="preserve"> separately. </w:t>
       </w:r>
       <w:r>
         <w:rPr>
@@ -285,7 +428,35 @@
         <w:rPr>
           <w:i/>
         </w:rPr>
-        <w:t xml:space="preserve">The RoI layer takes each RoI </w:t>
+        <w:t xml:space="preserve">The </w:t>
+      </w:r>
+      <w:proofErr w:type="spellStart"/>
+      <w:r>
+        <w:rPr>
+          <w:i/>
+        </w:rPr>
+        <w:t>RoI</w:t>
+      </w:r>
+      <w:proofErr w:type="spellEnd"/>
+      <w:r>
+        <w:rPr>
+          <w:i/>
+        </w:rPr>
+        <w:t xml:space="preserve"> layer takes each </w:t>
+      </w:r>
+      <w:proofErr w:type="spellStart"/>
+      <w:r>
+        <w:rPr>
+          <w:i/>
+        </w:rPr>
+        <w:t>RoI</w:t>
+      </w:r>
+      <w:proofErr w:type="spellEnd"/>
+      <w:r>
+        <w:rPr>
+          <w:i/>
+        </w:rPr>
+        <w:t xml:space="preserve"> </w:t>
       </w:r>
       <w:r>
         <w:rPr>
@@ -382,8 +553,16 @@
         <w:rPr>
           <w:i/>
         </w:rPr>
-        <w:t>So, Faster R-CNN gets rid of the Selection Search algo</w:t>
-      </w:r>
+        <w:t xml:space="preserve">So, Faster R-CNN gets rid of the Selection Search </w:t>
+      </w:r>
+      <w:proofErr w:type="spellStart"/>
+      <w:r>
+        <w:rPr>
+          <w:i/>
+        </w:rPr>
+        <w:t>algo</w:t>
+      </w:r>
+      <w:proofErr w:type="spellEnd"/>
     </w:p>
     <w:p>
       <w:pPr>
@@ -486,8 +665,13 @@
       <w:r>
         <w:t xml:space="preserve">and </w:t>
       </w:r>
-      <w:r>
-        <w:t>objectness scores simultaneously</w:t>
+      <w:proofErr w:type="spellStart"/>
+      <w:r>
+        <w:t>objectness</w:t>
+      </w:r>
+      <w:proofErr w:type="spellEnd"/>
+      <w:r>
+        <w:t xml:space="preserve"> scores simultaneously</w:t>
       </w:r>
       <w:r>
         <w:t xml:space="preserve"> for each location of the conv. feature map.</w:t>
@@ -506,7 +690,21 @@
           <w:b/>
         </w:rPr>
         <w:lastRenderedPageBreak/>
-        <w:t>So, RPN is basically a fully convolutional network.</w:t>
+        <w:t xml:space="preserve">So, RPN is basically a fully </w:t>
+      </w:r>
+      <w:proofErr w:type="spellStart"/>
+      <w:r>
+        <w:rPr>
+          <w:b/>
+        </w:rPr>
+        <w:t>convolutional</w:t>
+      </w:r>
+      <w:proofErr w:type="spellEnd"/>
+      <w:r>
+        <w:rPr>
+          <w:b/>
+        </w:rPr>
+        <w:t xml:space="preserve"> network.</w:t>
       </w:r>
     </w:p>
     <w:p>
@@ -605,16 +803,29 @@
         </w:numPr>
       </w:pPr>
       <w:r>
-        <w:t xml:space="preserve">RPN takes a whole image as input and outputs a set of rectangular object proposals, each with an objectnees score. </w:t>
-      </w:r>
-    </w:p>
-    <w:p>
-      <w:pPr>
-        <w:pStyle w:val="ListParagraph"/>
-        <w:ind w:left="360"/>
-      </w:pPr>
-      <w:r>
-        <w:t>Objectness score specifies whether there is</w:t>
+        <w:t xml:space="preserve">RPN takes a whole image as input and outputs a set of rectangular object proposals, each with an </w:t>
+      </w:r>
+      <w:proofErr w:type="spellStart"/>
+      <w:r>
+        <w:t>objectnees</w:t>
+      </w:r>
+      <w:proofErr w:type="spellEnd"/>
+      <w:r>
+        <w:t xml:space="preserve"> score. </w:t>
+      </w:r>
+    </w:p>
+    <w:p>
+      <w:pPr>
+        <w:pStyle w:val="ListParagraph"/>
+        <w:ind w:left="360"/>
+      </w:pPr>
+      <w:proofErr w:type="spellStart"/>
+      <w:r>
+        <w:t>Objectness</w:t>
+      </w:r>
+      <w:proofErr w:type="spellEnd"/>
+      <w:r>
+        <w:t xml:space="preserve"> score specifies whether there is</w:t>
       </w:r>
       <w:r>
         <w:t xml:space="preserve"> an object (of any type) or not in the proposal and how confident the model is about the prediction.</w:t>
@@ -674,7 +885,21 @@
         <w:t xml:space="preserve">is </w:t>
       </w:r>
       <w:r>
-        <w:t>also passed to RoI which uses the above object proposals to classify and predict bounding boxes.</w:t>
+        <w:t xml:space="preserve">also passed to </w:t>
+      </w:r>
+      <w:proofErr w:type="spellStart"/>
+      <w:r>
+        <w:t>RoI</w:t>
+      </w:r>
+      <w:proofErr w:type="spellEnd"/>
+      <w:r>
+        <w:t xml:space="preserve"> </w:t>
+      </w:r>
+      <w:r>
+        <w:t xml:space="preserve">pooling layer </w:t>
+      </w:r>
+      <w:r>
+        <w:t>which uses the above object proposals to classify and predict bounding boxes.</w:t>
       </w:r>
     </w:p>
     <w:p>
@@ -758,7 +983,15 @@
         <w:ind w:left="360"/>
       </w:pPr>
       <w:r>
-        <w:t>The above is implemented using a n*n conv. layer followed by two sibling 1*1 conv. layers.</w:t>
+        <w:t xml:space="preserve">The above is implemented using </w:t>
+      </w:r>
+      <w:proofErr w:type="gramStart"/>
+      <w:r>
+        <w:t>a</w:t>
+      </w:r>
+      <w:proofErr w:type="gramEnd"/>
+      <w:r>
+        <w:t xml:space="preserve"> n*n conv. layer followed by two sibling 1*1 conv. layers.</w:t>
       </w:r>
     </w:p>
     <w:p>
@@ -933,7 +1166,23 @@
         <w:ind w:left="360"/>
       </w:pPr>
       <w:r>
-        <w:t>At each sliding window location, we propose k regions. So, the reg layer has 4k outputs encoding the coordinates of k bounding boxes and the cls layer has 2k outputs that give probability of object or not object for each proposal.</w:t>
+        <w:t xml:space="preserve">At each sliding window location, we propose k regions. So, the </w:t>
+      </w:r>
+      <w:proofErr w:type="spellStart"/>
+      <w:r>
+        <w:t>reg</w:t>
+      </w:r>
+      <w:proofErr w:type="spellEnd"/>
+      <w:r>
+        <w:t xml:space="preserve"> layer has 4k outputs encoding the coordinates of k bounding boxes and the </w:t>
+      </w:r>
+      <w:proofErr w:type="spellStart"/>
+      <w:r>
+        <w:t>cls</w:t>
+      </w:r>
+      <w:proofErr w:type="spellEnd"/>
+      <w:r>
+        <w:t xml:space="preserve"> layer has 2k outputs that give probability of object or not object for each proposal.</w:t>
       </w:r>
     </w:p>
     <w:p>
@@ -1000,7 +1249,15 @@
         </w:numPr>
       </w:pPr>
       <w:r>
-        <w:t>The no. of boxes that the model predicts per sliding window location is same as the no. of anchors that we use; i. e. there is one-to-one association between the no. of outputs per sliding window location and the anchor boxes.</w:t>
+        <w:t xml:space="preserve">The no. of boxes that the model predicts per sliding window location is same as the no. of anchors that we use; </w:t>
+      </w:r>
+      <w:proofErr w:type="spellStart"/>
+      <w:r>
+        <w:t>i</w:t>
+      </w:r>
+      <w:proofErr w:type="spellEnd"/>
+      <w:r>
+        <w:t>. e. there is one-to-one association between the no. of outputs per sliding window location and the anchor boxes.</w:t>
       </w:r>
     </w:p>
     <w:p>
@@ -1047,7 +1304,15 @@
         </w:numPr>
       </w:pPr>
       <w:r>
-        <w:t>For training, each anchor is assigned a binary label. We assign +ve to two kinds of anchors:</w:t>
+        <w:t>For training, each anchor is assigned a binary label. We assign +</w:t>
+      </w:r>
+      <w:proofErr w:type="spellStart"/>
+      <w:r>
+        <w:t>ve</w:t>
+      </w:r>
+      <w:proofErr w:type="spellEnd"/>
+      <w:r>
+        <w:t xml:space="preserve"> to two kinds of anchors:</w:t>
       </w:r>
     </w:p>
     <w:p>
@@ -1071,7 +1336,15 @@
         </w:numPr>
       </w:pPr>
       <w:r>
-        <w:t>An anchor that has an IOU overlap &gt; 0.7 with any ground-truth box.</w:t>
+        <w:t xml:space="preserve">An anchor that has an IOU </w:t>
+      </w:r>
+      <w:proofErr w:type="gramStart"/>
+      <w:r>
+        <w:t>overlap</w:t>
+      </w:r>
+      <w:proofErr w:type="gramEnd"/>
+      <w:r>
+        <w:t xml:space="preserve"> &gt; 0.7 with any ground-truth box.</w:t>
       </w:r>
     </w:p>
     <w:p>
@@ -1083,7 +1356,15 @@
         </w:numPr>
       </w:pPr>
       <w:r>
-        <w:t>An anchor is labeled -ve if IOU &lt; 0.3 for all ground-truth boxes.</w:t>
+        <w:t>An anchor is labeled -</w:t>
+      </w:r>
+      <w:proofErr w:type="spellStart"/>
+      <w:r>
+        <w:t>ve</w:t>
+      </w:r>
+      <w:proofErr w:type="spellEnd"/>
+      <w:r>
+        <w:t xml:space="preserve"> if IOU &lt; 0.3 for all ground-truth boxes.</w:t>
       </w:r>
     </w:p>
     <w:p>
@@ -1094,9 +1375,27 @@
           <w:numId w:val="1"/>
         </w:numPr>
       </w:pPr>
-      <w:r>
-        <w:t>Anchors that are neither +ve nor -ve don’t contribute to the loss.</w:t>
-      </w:r>
+      <w:proofErr w:type="gramStart"/>
+      <w:r>
+        <w:t>Anchors that are neither +</w:t>
+      </w:r>
+      <w:proofErr w:type="spellStart"/>
+      <w:r>
+        <w:t>ve</w:t>
+      </w:r>
+      <w:proofErr w:type="spellEnd"/>
+      <w:r>
+        <w:t xml:space="preserve"> nor -</w:t>
+      </w:r>
+      <w:proofErr w:type="spellStart"/>
+      <w:r>
+        <w:t>ve</w:t>
+      </w:r>
+      <w:proofErr w:type="spellEnd"/>
+      <w:r>
+        <w:t xml:space="preserve"> don’t contribute to the loss.</w:t>
+      </w:r>
+      <w:proofErr w:type="gramEnd"/>
     </w:p>
     <w:p>
       <w:pPr>
@@ -1188,7 +1487,15 @@
         </m:r>
       </m:oMath>
       <w:r>
-        <w:t xml:space="preserve"> is the index of an anchor</w:t>
+        <w:t xml:space="preserve"> </w:t>
+      </w:r>
+      <w:proofErr w:type="gramStart"/>
+      <w:r>
+        <w:t>is</w:t>
+      </w:r>
+      <w:proofErr w:type="gramEnd"/>
+      <w:r>
+        <w:t xml:space="preserve"> the index of an anchor</w:t>
       </w:r>
       <w:r>
         <w:t>/bounding box</w:t>
@@ -1281,7 +1588,15 @@
         </m:sSubSup>
       </m:oMath>
       <w:r>
-        <w:t xml:space="preserve"> is 1 if the anchor is +ve and 0 if it is -ve</w:t>
+        <w:t xml:space="preserve"> </w:t>
+      </w:r>
+      <w:proofErr w:type="gramStart"/>
+      <w:r>
+        <w:t>is</w:t>
+      </w:r>
+      <w:proofErr w:type="gramEnd"/>
+      <w:r>
+        <w:t xml:space="preserve"> 1 if the anchor is +ve and 0 if it is -ve</w:t>
       </w:r>
     </w:p>
     <w:p>
@@ -1320,7 +1635,15 @@
         </m:sSub>
       </m:oMath>
       <w:r>
-        <w:t xml:space="preserve"> is a vector representing the predicted bounding box</w:t>
+        <w:t xml:space="preserve"> </w:t>
+      </w:r>
+      <w:proofErr w:type="gramStart"/>
+      <w:r>
+        <w:t>is</w:t>
+      </w:r>
+      <w:proofErr w:type="gramEnd"/>
+      <w:r>
+        <w:t xml:space="preserve"> a vector representing the predicted bounding box</w:t>
       </w:r>
       <w:r>
         <w:t xml:space="preserve"> </w:t>
@@ -1404,9 +1727,14 @@
         <w:t>Note</w:t>
       </w:r>
       <w:r>
-        <w:t xml:space="preserve"> that the second loss term contains </w:t>
+        <w:t xml:space="preserve"> that the second loss term </w:t>
+      </w:r>
+      <w:proofErr w:type="gramStart"/>
+      <w:r>
+        <w:t xml:space="preserve">contains </w:t>
       </w:r>
       <m:oMath>
+        <w:proofErr w:type="gramEnd"/>
         <m:sSubSup>
           <m:sSubSupPr>
             <m:ctrlPr>
@@ -1446,7 +1774,15 @@
         <w:t xml:space="preserve">, </w:t>
       </w:r>
       <w:r>
-        <w:t>which means this term will be calculated only for the anchors which are +ve.</w:t>
+        <w:t>which means this term will be calculated only for the anchors which are +</w:t>
+      </w:r>
+      <w:proofErr w:type="spellStart"/>
+      <w:r>
+        <w:t>ve</w:t>
+      </w:r>
+      <w:proofErr w:type="spellEnd"/>
+      <w:r>
+        <w:t>.</w:t>
       </w:r>
     </w:p>
     <w:p>
@@ -1487,7 +1823,15 @@
         </m:sSub>
       </m:oMath>
       <w:r>
-        <w:t xml:space="preserve"> is the log loss</w:t>
+        <w:t xml:space="preserve"> </w:t>
+      </w:r>
+      <w:proofErr w:type="gramStart"/>
+      <w:r>
+        <w:t>is</w:t>
+      </w:r>
+      <w:proofErr w:type="gramEnd"/>
+      <w:r>
+        <w:t xml:space="preserve"> the log loss</w:t>
       </w:r>
     </w:p>
     <w:p>
@@ -1606,9 +1950,11 @@
           </m:e>
         </m:d>
       </m:oMath>
+      <w:proofErr w:type="gramStart"/>
       <w:r>
         <w:t>, where R is smooth L1 function used in Fast R-CNN paper.</w:t>
       </w:r>
+      <w:proofErr w:type="gramEnd"/>
     </w:p>
     <w:p>
       <w:pPr>
@@ -1710,7 +2056,15 @@
         </m:r>
       </m:oMath>
       <w:r>
-        <w:t xml:space="preserve"> is used, but it is proved that you can use any lambda value in a particular range without making much difference</w:t>
+        <w:t xml:space="preserve"> </w:t>
+      </w:r>
+      <w:proofErr w:type="gramStart"/>
+      <w:r>
+        <w:t>is</w:t>
+      </w:r>
+      <w:proofErr w:type="gramEnd"/>
+      <w:r>
+        <w:t xml:space="preserve"> used, but it is proved that you can use any lambda value in a particular range without making much difference</w:t>
       </w:r>
     </w:p>
     <w:p>
@@ -1848,10 +2202,12 @@
           <m:t xml:space="preserve">, </m:t>
         </m:r>
       </m:oMath>
+      <w:proofErr w:type="gramStart"/>
       <w:r>
         <w:t>and</w:t>
       </w:r>
       <m:oMath>
+        <w:proofErr w:type="gramEnd"/>
         <m:r>
           <w:rPr>
             <w:rFonts w:ascii="Cambria Math" w:hAnsi="Cambria Math"/>
@@ -1889,7 +2245,15 @@
         </m:sSup>
       </m:oMath>
       <w:r>
-        <w:t xml:space="preserve"> are for predicted box, anchor, and ground-truth box respectively. Similarly for y, w , and h.</w:t>
+        <w:t xml:space="preserve"> are for predicted box, anchor, and ground-truth box respectively. Similarly for y, </w:t>
+      </w:r>
+      <w:proofErr w:type="gramStart"/>
+      <w:r>
+        <w:t>w ,</w:t>
+      </w:r>
+      <w:proofErr w:type="gramEnd"/>
+      <w:r>
+        <w:t xml:space="preserve"> and h.</w:t>
       </w:r>
     </w:p>
     <w:p>
@@ -1911,7 +2275,15 @@
         </w:rPr>
       </w:pPr>
       <w:r>
-        <w:t>The features used for regression are of the same spatial size (3*3). The model is able to detect objects of varying shapes and aspect ratios due a set of k bounding-box regressors (or in other words, k anchors).</w:t>
+        <w:t xml:space="preserve">The features used for regression are of the same spatial size (3*3). The model is able to detect objects of varying shapes and aspect ratios due a set of k bounding-box </w:t>
+      </w:r>
+      <w:proofErr w:type="spellStart"/>
+      <w:r>
+        <w:t>regressors</w:t>
+      </w:r>
+      <w:proofErr w:type="spellEnd"/>
+      <w:r>
+        <w:t xml:space="preserve"> (or in other words, k anchors).</w:t>
       </w:r>
     </w:p>
     <w:p>
@@ -1952,25 +2324,73 @@
         <w:t xml:space="preserve"> in an image</w:t>
       </w:r>
       <w:r>
-        <w:t xml:space="preserve">, so using all the anchors (+ve and -ve) for training will lead to bias. To </w:t>
-      </w:r>
-      <w:r>
-        <w:t>deal with this, randomly select 256 anchors in the image, where +ve to -ve ratio is up to 1:1</w:t>
-      </w:r>
-    </w:p>
-    <w:p>
-      <w:pPr>
-        <w:pStyle w:val="ListParagraph"/>
-        <w:ind w:left="360"/>
-      </w:pPr>
-    </w:p>
-    <w:p>
-      <w:pPr>
-        <w:pStyle w:val="ListParagraph"/>
-        <w:ind w:left="360"/>
-      </w:pPr>
-      <w:r>
-        <w:t>The shared layers are created using a pre-trained ImageNet model (e.g. VGG, AlexNet, etc.)</w:t>
+        <w:t>, so using all the anchors (+</w:t>
+      </w:r>
+      <w:proofErr w:type="spellStart"/>
+      <w:r>
+        <w:t>ve</w:t>
+      </w:r>
+      <w:proofErr w:type="spellEnd"/>
+      <w:r>
+        <w:t xml:space="preserve"> and -</w:t>
+      </w:r>
+      <w:proofErr w:type="spellStart"/>
+      <w:r>
+        <w:t>ve</w:t>
+      </w:r>
+      <w:proofErr w:type="spellEnd"/>
+      <w:r>
+        <w:t xml:space="preserve">) for training will lead to bias. To </w:t>
+      </w:r>
+      <w:r>
+        <w:t>deal with this, randomly select 256 anchors in the image, where +</w:t>
+      </w:r>
+      <w:proofErr w:type="spellStart"/>
+      <w:r>
+        <w:t>ve</w:t>
+      </w:r>
+      <w:proofErr w:type="spellEnd"/>
+      <w:r>
+        <w:t xml:space="preserve"> to -</w:t>
+      </w:r>
+      <w:proofErr w:type="spellStart"/>
+      <w:r>
+        <w:t>ve</w:t>
+      </w:r>
+      <w:proofErr w:type="spellEnd"/>
+      <w:r>
+        <w:t xml:space="preserve"> ratio is up to 1:1</w:t>
+      </w:r>
+    </w:p>
+    <w:p>
+      <w:pPr>
+        <w:pStyle w:val="ListParagraph"/>
+        <w:ind w:left="360"/>
+      </w:pPr>
+    </w:p>
+    <w:p>
+      <w:pPr>
+        <w:pStyle w:val="ListParagraph"/>
+        <w:ind w:left="360"/>
+      </w:pPr>
+      <w:r>
+        <w:t xml:space="preserve">The shared layers are created using a pre-trained </w:t>
+      </w:r>
+      <w:proofErr w:type="spellStart"/>
+      <w:r>
+        <w:t>ImageNet</w:t>
+      </w:r>
+      <w:proofErr w:type="spellEnd"/>
+      <w:r>
+        <w:t xml:space="preserve"> model (e.g. VGG, </w:t>
+      </w:r>
+      <w:proofErr w:type="spellStart"/>
+      <w:r>
+        <w:t>AlexNet</w:t>
+      </w:r>
+      <w:proofErr w:type="spellEnd"/>
+      <w:r>
+        <w:t>, etc.)</w:t>
       </w:r>
     </w:p>
     <w:p>
@@ -1985,7 +2405,15 @@
         <w:t xml:space="preserve">eights are initialized </w:t>
       </w:r>
       <w:r>
-        <w:t>using zero-mean Gaussian distribution with std 0.01.</w:t>
+        <w:t xml:space="preserve">using zero-mean Gaussian distribution with </w:t>
+      </w:r>
+      <w:proofErr w:type="gramStart"/>
+      <w:r>
+        <w:t>std</w:t>
+      </w:r>
+      <w:proofErr w:type="gramEnd"/>
+      <w:r>
+        <w:t xml:space="preserve"> 0.01.</w:t>
       </w:r>
     </w:p>
     <w:p>
@@ -2078,7 +2506,15 @@
         </w:rPr>
       </w:pPr>
       <w:r>
-        <w:t>Paper gives three training techniques. Below is the one that is used.</w:t>
+        <w:t>Paper gives three tr</w:t>
+      </w:r>
+      <w:proofErr w:type="spellStart"/>
+      <w:r>
+        <w:t>aining</w:t>
+      </w:r>
+      <w:proofErr w:type="spellEnd"/>
+      <w:r>
+        <w:t xml:space="preserve"> techniques. Below is the one that is used.</w:t>
       </w:r>
     </w:p>
     <w:p>
@@ -2099,7 +2535,15 @@
         <w:t>In the second step, we start with one more pre-</w:t>
       </w:r>
       <w:r>
-        <w:t xml:space="preserve">trained ImageNet model and </w:t>
+        <w:t xml:space="preserve">trained </w:t>
+      </w:r>
+      <w:proofErr w:type="spellStart"/>
+      <w:r>
+        <w:t>ImageNet</w:t>
+      </w:r>
+      <w:proofErr w:type="spellEnd"/>
+      <w:r>
+        <w:t xml:space="preserve"> model and </w:t>
       </w:r>
       <w:r>
         <w:t>convert it into Fast R-CNN</w:t>
@@ -2283,7 +2727,15 @@
         <w:ind w:left="360"/>
       </w:pPr>
       <w:r>
-        <w:t>These hyperparameters are not chosen based on the data but are selected manually.</w:t>
+        <w:t xml:space="preserve">These </w:t>
+      </w:r>
+      <w:proofErr w:type="spellStart"/>
+      <w:r>
+        <w:t>hyperparameters</w:t>
+      </w:r>
+      <w:proofErr w:type="spellEnd"/>
+      <w:r>
+        <w:t xml:space="preserve"> are not chosen based on the data but are selected manually.</w:t>
       </w:r>
     </w:p>
     <w:p>
@@ -3300,7 +3752,7 @@
 </file>
 
 <file path=customXml/itemProps1.xml><?xml version="1.0" encoding="utf-8"?>
-<ds:datastoreItem xmlns:ds="http://schemas.openxmlformats.org/officeDocument/2006/customXml" ds:itemID="{D6305DF5-F8DE-4199-8786-A3417F4321D8}">
+<ds:datastoreItem xmlns:ds="http://schemas.openxmlformats.org/officeDocument/2006/customXml" ds:itemID="{F98366A6-359F-42E4-9400-022B7F7A8B20}">
   <ds:schemaRefs>
     <ds:schemaRef ds:uri="http://schemas.openxmlformats.org/officeDocument/2006/bibliography"/>
   </ds:schemaRefs>

</xml_diff>